<commit_message>
REQUISITOS DATOS Y ACTA DE COMPROMISO
</commit_message>
<xml_diff>
--- a/Solicitud Pensiones Optimizar.docx
+++ b/Solicitud Pensiones Optimizar.docx
@@ -7,15 +7,482 @@
         <w:jc w:val="center"/>
       </w:pPr>
       <w:r>
-        <w:t>Solicitud</w:t>
-      </w:r>
-    </w:p>
-    <w:p>
-      <w:pPr>
-        <w:jc w:val="center"/>
+        <w:t>SOLICITUD</w:t>
+      </w:r>
+    </w:p>
+    <w:p>
+      <w:pPr>
+        <w:jc w:val="right"/>
+      </w:pPr>
+      <w:r>
+        <w:t>Quito 12 de agosto 2019</w:t>
+      </w:r>
+    </w:p>
+    <w:p>
+      <w:pPr>
+        <w:jc w:val="right"/>
+      </w:pPr>
+    </w:p>
+    <w:p>
+      <w:pPr>
+        <w:jc w:val="both"/>
+      </w:pPr>
+      <w:r>
+        <w:t>Estimada Hna. XXXXXXXXXXXXXXXXXX</w:t>
+      </w:r>
+    </w:p>
+    <w:p>
+      <w:pPr>
+        <w:jc w:val="both"/>
+      </w:pPr>
+      <w:r>
+        <w:t>Rectora de la UED Ecuatoriano Suizo.</w:t>
+      </w:r>
+    </w:p>
+    <w:p>
+      <w:pPr>
+        <w:jc w:val="both"/>
+      </w:pPr>
+    </w:p>
+    <w:p>
+      <w:pPr>
+        <w:jc w:val="both"/>
+      </w:pPr>
+      <w:r>
+        <w:t>Yo, Christian Reinaldo Ruiz Buitrón portador de la CC. 1712730132</w:t>
+      </w:r>
+      <w:r>
+        <w:t xml:space="preserve"> y mi esposa Iveth del Rosario Tello Hidalgo de CC 1712861135</w:t>
+      </w:r>
+      <w:r>
+        <w:t>, como padre</w:t>
+      </w:r>
+      <w:r>
+        <w:t>s</w:t>
+      </w:r>
+      <w:r>
+        <w:t xml:space="preserve"> y representante</w:t>
+      </w:r>
+      <w:r>
+        <w:t>s</w:t>
+      </w:r>
+      <w:r>
+        <w:t xml:space="preserve"> de los alumnos </w:t>
+      </w:r>
+      <w:r>
+        <w:t xml:space="preserve">Boris Isaac Ruiz Tello </w:t>
+      </w:r>
+      <w:r>
+        <w:t xml:space="preserve">de CC </w:t>
+      </w:r>
+      <w:r>
+        <w:t>1726659541</w:t>
+      </w:r>
+      <w:r>
+        <w:t xml:space="preserve">, </w:t>
+      </w:r>
+      <w:proofErr w:type="spellStart"/>
+      <w:r>
+        <w:t>Aaron</w:t>
+      </w:r>
+      <w:proofErr w:type="spellEnd"/>
+      <w:r>
+        <w:t xml:space="preserve"> </w:t>
+      </w:r>
+      <w:proofErr w:type="spellStart"/>
+      <w:r>
+        <w:t>Alexaner</w:t>
+      </w:r>
+      <w:proofErr w:type="spellEnd"/>
+      <w:r>
+        <w:t xml:space="preserve"> Ruiz Tello de CC 1750236059 y Felipe Ismael Ruiz Tello de CC 1753045267, </w:t>
+      </w:r>
+      <w:r>
+        <w:t xml:space="preserve">Solicitamos </w:t>
+      </w:r>
+      <w:r>
+        <w:t xml:space="preserve">de la manera más amable se </w:t>
+      </w:r>
+      <w:r>
+        <w:t>nos pueda apoyar</w:t>
+      </w:r>
+      <w:r>
+        <w:t xml:space="preserve"> para que en el ciclo 2019-2020 nos otorguen un descuento en alguna de las pensiones de nuestros hijos ya que el monto que se pagaría mensualmente ascendería a alrededor de $600,00 dólares mensuales y como se conoce por parte del departamento de Bienestar estudiantil tanto Aarón como Felipe  reciben clases extracurriculares fuera de la jornada de clases lo que nos hace que incurramos en otras inversiones. En los años anteriores la institución nos </w:t>
+      </w:r>
+      <w:r>
+        <w:t>ha</w:t>
+      </w:r>
+      <w:r>
+        <w:t xml:space="preserve"> ayudado a  que seamos beneficiarios de este tipo de apoyo económico, principalmente porque tanto mi esposa como yo estamos muy contentos con la formación que reciben nuestros hijos tanto a nivel académico como espiritual</w:t>
+      </w:r>
+      <w:r>
+        <w:t>.</w:t>
+      </w:r>
+    </w:p>
+    <w:p>
+      <w:pPr>
+        <w:jc w:val="both"/>
+      </w:pPr>
+    </w:p>
+    <w:p>
+      <w:pPr>
+        <w:jc w:val="both"/>
       </w:pPr>
       <w:bookmarkStart w:id="0" w:name="_GoBack"/>
       <w:bookmarkEnd w:id="0"/>
+    </w:p>
+    <w:p>
+      <w:pPr>
+        <w:jc w:val="both"/>
+      </w:pPr>
+      <w:r>
+        <w:t>Los códigos y detalle de nuestros hijos se detallan a continuación:</w:t>
+      </w:r>
+    </w:p>
+    <w:tbl>
+      <w:tblPr>
+        <w:tblStyle w:val="Tablaconcuadrcula"/>
+        <w:tblW w:w="0" w:type="auto"/>
+        <w:tblLook w:val="04A0" w:firstRow="1" w:lastRow="0" w:firstColumn="1" w:lastColumn="0" w:noHBand="0" w:noVBand="1"/>
+      </w:tblPr>
+      <w:tblGrid>
+        <w:gridCol w:w="4747"/>
+        <w:gridCol w:w="1332"/>
+        <w:gridCol w:w="1109"/>
+        <w:gridCol w:w="1306"/>
+      </w:tblGrid>
+      <w:tr>
+        <w:tc>
+          <w:tcPr>
+            <w:tcW w:w="4957" w:type="dxa"/>
+          </w:tcPr>
+          <w:p>
+            <w:pPr>
+              <w:jc w:val="center"/>
+            </w:pPr>
+            <w:r>
+              <w:t>Alumno</w:t>
+            </w:r>
+          </w:p>
+        </w:tc>
+        <w:tc>
+          <w:tcPr>
+            <w:tcW w:w="1241" w:type="dxa"/>
+          </w:tcPr>
+          <w:p>
+            <w:pPr>
+              <w:jc w:val="center"/>
+            </w:pPr>
+            <w:r>
+              <w:t>CC</w:t>
+            </w:r>
+          </w:p>
+        </w:tc>
+        <w:tc>
+          <w:tcPr>
+            <w:tcW w:w="1027" w:type="dxa"/>
+          </w:tcPr>
+          <w:p>
+            <w:pPr>
+              <w:jc w:val="center"/>
+            </w:pPr>
+            <w:r>
+              <w:t>Código</w:t>
+            </w:r>
+          </w:p>
+        </w:tc>
+        <w:tc>
+          <w:tcPr>
+            <w:tcW w:w="1269" w:type="dxa"/>
+          </w:tcPr>
+          <w:p>
+            <w:pPr>
+              <w:jc w:val="center"/>
+            </w:pPr>
+            <w:r>
+              <w:t>Grado/Nivel</w:t>
+            </w:r>
+          </w:p>
+        </w:tc>
+      </w:tr>
+      <w:tr>
+        <w:tc>
+          <w:tcPr>
+            <w:tcW w:w="4957" w:type="dxa"/>
+          </w:tcPr>
+          <w:p>
+            <w:r>
+              <w:t>Boris Isaac Ruiz Tello</w:t>
+            </w:r>
+          </w:p>
+        </w:tc>
+        <w:tc>
+          <w:tcPr>
+            <w:tcW w:w="1241" w:type="dxa"/>
+          </w:tcPr>
+          <w:p>
+            <w:pPr>
+              <w:jc w:val="center"/>
+            </w:pPr>
+            <w:r>
+              <w:t>1726659541</w:t>
+            </w:r>
+          </w:p>
+        </w:tc>
+        <w:tc>
+          <w:tcPr>
+            <w:tcW w:w="1027" w:type="dxa"/>
+          </w:tcPr>
+          <w:p>
+            <w:pPr>
+              <w:jc w:val="center"/>
+            </w:pPr>
+            <w:r>
+              <w:t>05600086</w:t>
+            </w:r>
+          </w:p>
+        </w:tc>
+        <w:tc>
+          <w:tcPr>
+            <w:tcW w:w="1269" w:type="dxa"/>
+          </w:tcPr>
+          <w:p>
+            <w:pPr>
+              <w:jc w:val="center"/>
+            </w:pPr>
+            <w:r>
+              <w:t>Décimo</w:t>
+            </w:r>
+          </w:p>
+        </w:tc>
+      </w:tr>
+      <w:tr>
+        <w:tc>
+          <w:tcPr>
+            <w:tcW w:w="4957" w:type="dxa"/>
+          </w:tcPr>
+          <w:p>
+            <w:proofErr w:type="spellStart"/>
+            <w:r>
+              <w:t>Aaron</w:t>
+            </w:r>
+            <w:proofErr w:type="spellEnd"/>
+            <w:r>
+              <w:t xml:space="preserve"> Alexander Ruiz Tello</w:t>
+            </w:r>
+          </w:p>
+        </w:tc>
+        <w:tc>
+          <w:tcPr>
+            <w:tcW w:w="1241" w:type="dxa"/>
+          </w:tcPr>
+          <w:p>
+            <w:pPr>
+              <w:jc w:val="center"/>
+            </w:pPr>
+            <w:r>
+              <w:t>1750236059</w:t>
+            </w:r>
+          </w:p>
+        </w:tc>
+        <w:tc>
+          <w:tcPr>
+            <w:tcW w:w="1027" w:type="dxa"/>
+          </w:tcPr>
+          <w:p>
+            <w:pPr>
+              <w:jc w:val="center"/>
+            </w:pPr>
+            <w:r>
+              <w:t>05603301</w:t>
+            </w:r>
+          </w:p>
+        </w:tc>
+        <w:tc>
+          <w:tcPr>
+            <w:tcW w:w="1269" w:type="dxa"/>
+          </w:tcPr>
+          <w:p>
+            <w:pPr>
+              <w:jc w:val="center"/>
+            </w:pPr>
+            <w:r>
+              <w:t>Quinto</w:t>
+            </w:r>
+          </w:p>
+        </w:tc>
+      </w:tr>
+      <w:tr>
+        <w:tc>
+          <w:tcPr>
+            <w:tcW w:w="4957" w:type="dxa"/>
+          </w:tcPr>
+          <w:p>
+            <w:r>
+              <w:t>Felipe Ismael Ruiz Tello</w:t>
+            </w:r>
+          </w:p>
+        </w:tc>
+        <w:tc>
+          <w:tcPr>
+            <w:tcW w:w="1241" w:type="dxa"/>
+          </w:tcPr>
+          <w:p>
+            <w:pPr>
+              <w:jc w:val="center"/>
+            </w:pPr>
+            <w:r>
+              <w:t>1753045267</w:t>
+            </w:r>
+          </w:p>
+        </w:tc>
+        <w:tc>
+          <w:tcPr>
+            <w:tcW w:w="1027" w:type="dxa"/>
+          </w:tcPr>
+          <w:p>
+            <w:pPr>
+              <w:jc w:val="center"/>
+            </w:pPr>
+            <w:r>
+              <w:t>05603553</w:t>
+            </w:r>
+          </w:p>
+        </w:tc>
+        <w:tc>
+          <w:tcPr>
+            <w:tcW w:w="1269" w:type="dxa"/>
+          </w:tcPr>
+          <w:p>
+            <w:pPr>
+              <w:jc w:val="center"/>
+            </w:pPr>
+            <w:r>
+              <w:t>Tercero</w:t>
+            </w:r>
+          </w:p>
+        </w:tc>
+      </w:tr>
+    </w:tbl>
+    <w:p>
+      <w:pPr>
+        <w:jc w:val="both"/>
+      </w:pPr>
+    </w:p>
+    <w:p>
+      <w:pPr>
+        <w:jc w:val="both"/>
+      </w:pPr>
+    </w:p>
+    <w:p>
+      <w:pPr>
+        <w:jc w:val="both"/>
+      </w:pPr>
+    </w:p>
+    <w:p>
+      <w:pPr>
+        <w:jc w:val="both"/>
+      </w:pPr>
+    </w:p>
+    <w:p>
+      <w:pPr>
+        <w:jc w:val="both"/>
+      </w:pPr>
+      <w:r>
+        <w:t xml:space="preserve">Agradeciéndole </w:t>
+      </w:r>
+      <w:r>
+        <w:t>de antemano su atención nos despedimos</w:t>
+      </w:r>
+      <w:r>
+        <w:t xml:space="preserve"> atentamente</w:t>
+      </w:r>
+      <w:r>
+        <w:t>.</w:t>
+      </w:r>
+    </w:p>
+    <w:p>
+      <w:pPr>
+        <w:jc w:val="both"/>
+      </w:pPr>
+    </w:p>
+    <w:p>
+      <w:pPr>
+        <w:jc w:val="both"/>
+      </w:pPr>
+    </w:p>
+    <w:tbl>
+      <w:tblPr>
+        <w:tblStyle w:val="Tablaconcuadrcula"/>
+        <w:tblW w:w="0" w:type="auto"/>
+        <w:tblBorders>
+          <w:top w:val="none" w:sz="0" w:space="0" w:color="auto"/>
+          <w:left w:val="none" w:sz="0" w:space="0" w:color="auto"/>
+          <w:bottom w:val="none" w:sz="0" w:space="0" w:color="auto"/>
+          <w:right w:val="none" w:sz="0" w:space="0" w:color="auto"/>
+          <w:insideH w:val="none" w:sz="0" w:space="0" w:color="auto"/>
+          <w:insideV w:val="none" w:sz="0" w:space="0" w:color="auto"/>
+        </w:tblBorders>
+        <w:tblLook w:val="04A0" w:firstRow="1" w:lastRow="0" w:firstColumn="1" w:lastColumn="0" w:noHBand="0" w:noVBand="1"/>
+      </w:tblPr>
+      <w:tblGrid>
+        <w:gridCol w:w="4247"/>
+        <w:gridCol w:w="4247"/>
+      </w:tblGrid>
+      <w:tr>
+        <w:tc>
+          <w:tcPr>
+            <w:tcW w:w="4247" w:type="dxa"/>
+          </w:tcPr>
+          <w:p>
+            <w:pPr>
+              <w:jc w:val="center"/>
+            </w:pPr>
+            <w:r>
+              <w:t>Christian Reinaldo Ruiz Buitrón</w:t>
+            </w:r>
+          </w:p>
+          <w:p>
+            <w:pPr>
+              <w:jc w:val="center"/>
+            </w:pPr>
+            <w:r>
+              <w:t>1712730132</w:t>
+            </w:r>
+          </w:p>
+        </w:tc>
+        <w:tc>
+          <w:tcPr>
+            <w:tcW w:w="4247" w:type="dxa"/>
+          </w:tcPr>
+          <w:p>
+            <w:pPr>
+              <w:jc w:val="center"/>
+            </w:pPr>
+            <w:r>
+              <w:t>Iveth del Rosario Tello Hidalgo</w:t>
+            </w:r>
+          </w:p>
+          <w:p>
+            <w:pPr>
+              <w:jc w:val="center"/>
+            </w:pPr>
+            <w:r>
+              <w:t>1712861135</w:t>
+            </w:r>
+          </w:p>
+          <w:p>
+            <w:pPr>
+              <w:jc w:val="center"/>
+            </w:pPr>
+          </w:p>
+        </w:tc>
+      </w:tr>
+    </w:tbl>
+    <w:p>
+      <w:pPr>
+        <w:jc w:val="both"/>
+      </w:pPr>
     </w:p>
     <w:sectPr>
       <w:pgSz w:w="11906" w:h="16838"/>
@@ -448,6 +915,32 @@
     <w:semiHidden/>
     <w:unhideWhenUsed/>
   </w:style>
+  <w:style w:type="table" w:styleId="Tablaconcuadrcula">
+    <w:name w:val="Table Grid"/>
+    <w:basedOn w:val="Tablanormal"/>
+    <w:uiPriority w:val="39"/>
+    <w:rsid w:val="00724874"/>
+    <w:pPr>
+      <w:spacing w:after="0" w:line="240" w:lineRule="auto"/>
+    </w:pPr>
+    <w:tblPr>
+      <w:tblInd w:w="0" w:type="dxa"/>
+      <w:tblBorders>
+        <w:top w:val="single" w:sz="4" w:space="0" w:color="auto"/>
+        <w:left w:val="single" w:sz="4" w:space="0" w:color="auto"/>
+        <w:bottom w:val="single" w:sz="4" w:space="0" w:color="auto"/>
+        <w:right w:val="single" w:sz="4" w:space="0" w:color="auto"/>
+        <w:insideH w:val="single" w:sz="4" w:space="0" w:color="auto"/>
+        <w:insideV w:val="single" w:sz="4" w:space="0" w:color="auto"/>
+      </w:tblBorders>
+      <w:tblCellMar>
+        <w:top w:w="0" w:type="dxa"/>
+        <w:left w:w="108" w:type="dxa"/>
+        <w:bottom w:w="0" w:type="dxa"/>
+        <w:right w:w="108" w:type="dxa"/>
+      </w:tblCellMar>
+    </w:tblPr>
+  </w:style>
 </w:styles>
 </file>
 

</xml_diff>

<commit_message>
SE ADJUNTA LA DOC NECESARIA
</commit_message>
<xml_diff>
--- a/Solicitud Pensiones Optimizar.docx
+++ b/Solicitud Pensiones Optimizar.docx
@@ -15,7 +15,13 @@
         <w:jc w:val="right"/>
       </w:pPr>
       <w:r>
-        <w:t>Quito 12 de agosto 2019</w:t>
+        <w:t>Quito 1</w:t>
+      </w:r>
+      <w:r>
+        <w:t>4</w:t>
+      </w:r>
+      <w:r>
+        <w:t xml:space="preserve"> de agosto 2019</w:t>
       </w:r>
     </w:p>
     <w:p>
@@ -28,7 +34,21 @@
         <w:jc w:val="both"/>
       </w:pPr>
       <w:r>
-        <w:t>Estimada Hna. XXXXXXXXXXXXXXXXXX</w:t>
+        <w:t xml:space="preserve">Estimada Hna. </w:t>
+      </w:r>
+      <w:proofErr w:type="spellStart"/>
+      <w:r>
+        <w:rPr>
+          <w:bCs/>
+        </w:rPr>
+        <w:t>Msc</w:t>
+      </w:r>
+      <w:proofErr w:type="spellEnd"/>
+      <w:r>
+        <w:rPr>
+          <w:bCs/>
+        </w:rPr>
+        <w:t>. Hna. Gladys Cecilia Vaca Núñez</w:t>
       </w:r>
     </w:p>
     <w:p>
@@ -38,98 +58,98 @@
       <w:r>
         <w:t>Rectora de la UED Ecuatoriano Suizo.</w:t>
       </w:r>
-    </w:p>
-    <w:p>
-      <w:pPr>
-        <w:jc w:val="both"/>
-      </w:pPr>
-    </w:p>
-    <w:p>
-      <w:pPr>
-        <w:jc w:val="both"/>
-      </w:pPr>
-      <w:r>
-        <w:t>Yo, Christian Reinaldo Ruiz Buitrón portador de la CC. 1712730132</w:t>
-      </w:r>
-      <w:r>
-        <w:t xml:space="preserve"> y mi esposa Iveth del Rosario Tello Hidalgo de CC 1712861135</w:t>
-      </w:r>
-      <w:r>
-        <w:t>, como padre</w:t>
-      </w:r>
-      <w:r>
-        <w:t>s</w:t>
-      </w:r>
-      <w:r>
-        <w:t xml:space="preserve"> y representante</w:t>
-      </w:r>
-      <w:r>
-        <w:t>s</w:t>
-      </w:r>
-      <w:r>
-        <w:t xml:space="preserve"> de los alumnos </w:t>
-      </w:r>
-      <w:r>
-        <w:t xml:space="preserve">Boris Isaac Ruiz Tello </w:t>
-      </w:r>
-      <w:r>
-        <w:t xml:space="preserve">de CC </w:t>
-      </w:r>
-      <w:r>
-        <w:t>1726659541</w:t>
-      </w:r>
-      <w:r>
-        <w:t xml:space="preserve">, </w:t>
-      </w:r>
-      <w:proofErr w:type="spellStart"/>
-      <w:r>
-        <w:t>Aaron</w:t>
-      </w:r>
-      <w:proofErr w:type="spellEnd"/>
-      <w:r>
-        <w:t xml:space="preserve"> </w:t>
-      </w:r>
-      <w:proofErr w:type="spellStart"/>
-      <w:r>
-        <w:t>Alexaner</w:t>
-      </w:r>
-      <w:proofErr w:type="spellEnd"/>
-      <w:r>
-        <w:t xml:space="preserve"> Ruiz Tello de CC 1750236059 y Felipe Ismael Ruiz Tello de CC 1753045267, </w:t>
-      </w:r>
-      <w:r>
-        <w:t xml:space="preserve">Solicitamos </w:t>
-      </w:r>
-      <w:r>
-        <w:t xml:space="preserve">de la manera más amable se </w:t>
-      </w:r>
-      <w:r>
-        <w:t>nos pueda apoyar</w:t>
-      </w:r>
-      <w:r>
-        <w:t xml:space="preserve"> para que en el ciclo 2019-2020 nos otorguen un descuento en alguna de las pensiones de nuestros hijos ya que el monto que se pagaría mensualmente ascendería a alrededor de $600,00 dólares mensuales y como se conoce por parte del departamento de Bienestar estudiantil tanto Aarón como Felipe  reciben clases extracurriculares fuera de la jornada de clases lo que nos hace que incurramos en otras inversiones. En los años anteriores la institución nos </w:t>
-      </w:r>
-      <w:r>
-        <w:t>ha</w:t>
-      </w:r>
-      <w:r>
-        <w:t xml:space="preserve"> ayudado a  que seamos beneficiarios de este tipo de apoyo económico, principalmente porque tanto mi esposa como yo estamos muy contentos con la formación que reciben nuestros hijos tanto a nivel académico como espiritual</w:t>
-      </w:r>
-      <w:r>
-        <w:t>.</w:t>
-      </w:r>
-    </w:p>
-    <w:p>
-      <w:pPr>
-        <w:jc w:val="both"/>
-      </w:pPr>
-    </w:p>
-    <w:p>
-      <w:pPr>
-        <w:jc w:val="both"/>
-      </w:pPr>
       <w:bookmarkStart w:id="0" w:name="_GoBack"/>
       <w:bookmarkEnd w:id="0"/>
+    </w:p>
+    <w:p>
+      <w:pPr>
+        <w:jc w:val="both"/>
+      </w:pPr>
+    </w:p>
+    <w:p>
+      <w:pPr>
+        <w:jc w:val="both"/>
+      </w:pPr>
+      <w:r>
+        <w:t>Yo, Christian Reinaldo Ruiz Buitrón portador de la CC. 1712730132</w:t>
+      </w:r>
+      <w:r>
+        <w:t xml:space="preserve"> y mi esposa Iveth del Rosario Tello Hidalgo de CC 1712861135</w:t>
+      </w:r>
+      <w:r>
+        <w:t>, como padre</w:t>
+      </w:r>
+      <w:r>
+        <w:t>s</w:t>
+      </w:r>
+      <w:r>
+        <w:t xml:space="preserve"> y representante</w:t>
+      </w:r>
+      <w:r>
+        <w:t>s</w:t>
+      </w:r>
+      <w:r>
+        <w:t xml:space="preserve"> de los alumnos </w:t>
+      </w:r>
+      <w:r>
+        <w:t xml:space="preserve">Boris Isaac Ruiz Tello </w:t>
+      </w:r>
+      <w:r>
+        <w:t xml:space="preserve">de CC </w:t>
+      </w:r>
+      <w:r>
+        <w:t>1726659541</w:t>
+      </w:r>
+      <w:r>
+        <w:t xml:space="preserve">, </w:t>
+      </w:r>
+      <w:proofErr w:type="spellStart"/>
+      <w:r>
+        <w:t>Aaron</w:t>
+      </w:r>
+      <w:proofErr w:type="spellEnd"/>
+      <w:r>
+        <w:t xml:space="preserve"> </w:t>
+      </w:r>
+      <w:proofErr w:type="spellStart"/>
+      <w:r>
+        <w:t>Alexaner</w:t>
+      </w:r>
+      <w:proofErr w:type="spellEnd"/>
+      <w:r>
+        <w:t xml:space="preserve"> Ruiz Tello de CC 1750236059 y Felipe Ismael Ruiz Tello de CC 1753045267, </w:t>
+      </w:r>
+      <w:r>
+        <w:t xml:space="preserve">Solicitamos </w:t>
+      </w:r>
+      <w:r>
+        <w:t xml:space="preserve">de la manera más amable se </w:t>
+      </w:r>
+      <w:r>
+        <w:t>nos pueda apoyar</w:t>
+      </w:r>
+      <w:r>
+        <w:t xml:space="preserve"> para que en el ciclo 2019-2020 nos otorguen un descuento en alguna de las pensiones de nuestros hijos ya que el monto que se pagaría mensualmente ascendería a alrededor de $600,00 dólares mensuales y como se conoce por parte del departamento de Bienestar estudiantil tanto Aarón como Felipe  reciben clases extracurriculares fuera de la jornada de clases lo que nos hace que incurramos en otras inversiones. En los años anteriores la institución nos </w:t>
+      </w:r>
+      <w:r>
+        <w:t>ha</w:t>
+      </w:r>
+      <w:r>
+        <w:t xml:space="preserve"> ayudado a  que seamos beneficiarios de este tipo de apoyo económico, principalmente porque tanto mi esposa como yo estamos muy contentos con la formación que reciben nuestros hijos tanto a nivel académico como espiritual</w:t>
+      </w:r>
+      <w:r>
+        <w:t>.</w:t>
+      </w:r>
+    </w:p>
+    <w:p>
+      <w:pPr>
+        <w:jc w:val="both"/>
+      </w:pPr>
+    </w:p>
+    <w:p>
+      <w:pPr>
+        <w:jc w:val="both"/>
+      </w:pPr>
     </w:p>
     <w:p>
       <w:pPr>
@@ -941,6 +961,17 @@
       </w:tblCellMar>
     </w:tblPr>
   </w:style>
+  <w:style w:type="character" w:styleId="Textoennegrita">
+    <w:name w:val="Strong"/>
+    <w:basedOn w:val="Fuentedeprrafopredeter"/>
+    <w:uiPriority w:val="22"/>
+    <w:qFormat/>
+    <w:rsid w:val="00031774"/>
+    <w:rPr>
+      <w:b/>
+      <w:bCs/>
+    </w:rPr>
+  </w:style>
 </w:styles>
 </file>
 

</xml_diff>